<commit_message>
bo sung test dat phong
</commit_message>
<xml_diff>
--- a/KetQuaKiemThu/DatPhong/TestDatPhong.docx
+++ b/KetQuaKiemThu/DatPhong/TestDatPhong.docx
@@ -1,6 +1,6 @@
 
 <file path=word/document.xml><?xml version="1.0" encoding="utf-8"?>
-<w:document xmlns:wpc="http://schemas.microsoft.com/office/word/2010/wordprocessingCanvas" xmlns:mc="http://schemas.openxmlformats.org/markup-compatibility/2006" xmlns:o="urn:schemas-microsoft-com:office:office" xmlns:r="http://schemas.openxmlformats.org/officeDocument/2006/relationships" xmlns:m="http://schemas.openxmlformats.org/officeDocument/2006/math" xmlns:v="urn:schemas-microsoft-com:vml" xmlns:wp14="http://schemas.microsoft.com/office/word/2010/wordprocessingDrawing" xmlns:wp="http://schemas.openxmlformats.org/drawingml/2006/wordprocessingDrawing" xmlns:w10="urn:schemas-microsoft-com:office:word" xmlns:w="http://schemas.openxmlformats.org/wordprocessingml/2006/main" xmlns:w14="http://schemas.microsoft.com/office/word/2010/wordml" xmlns:wpg="http://schemas.microsoft.com/office/word/2010/wordprocessingGroup" xmlns:wpi="http://schemas.microsoft.com/office/word/2010/wordprocessingInk" xmlns:wne="http://schemas.microsoft.com/office/word/2006/wordml" xmlns:wps="http://schemas.microsoft.com/office/word/2010/wordprocessingShape" mc:Ignorable="w14 wp14">
+<w:document xmlns:ve="http://schemas.openxmlformats.org/markup-compatibility/2006" xmlns:o="urn:schemas-microsoft-com:office:office" xmlns:r="http://schemas.openxmlformats.org/officeDocument/2006/relationships" xmlns:m="http://schemas.openxmlformats.org/officeDocument/2006/math" xmlns:v="urn:schemas-microsoft-com:vml" xmlns:wp="http://schemas.openxmlformats.org/drawingml/2006/wordprocessingDrawing" xmlns:w10="urn:schemas-microsoft-com:office:word" xmlns:w="http://schemas.openxmlformats.org/wordprocessingml/2006/main" xmlns:wne="http://schemas.microsoft.com/office/word/2006/wordml">
   <w:body>
     <w:p>
       <w:pPr>
@@ -37,10 +37,16 @@
           <w:lang w:val="en-US"/>
         </w:rPr>
         <w:tab/>
-        <w:t>Version: 1.0</w:t>
+        <w:t>Version: 1.</w:t>
       </w:r>
       <w:bookmarkStart w:id="0" w:name="_GoBack"/>
       <w:bookmarkEnd w:id="0"/>
+      <w:r>
+        <w:rPr>
+          <w:lang w:val="en-US"/>
+        </w:rPr>
+        <w:t>1</w:t>
+      </w:r>
     </w:p>
     <w:p>
       <w:pPr>
@@ -132,32 +138,20 @@
         <w:rPr>
           <w:lang w:val="en-US"/>
         </w:rPr>
-        <w:t>Ngày 30/4, khi đưa chuột vào giữa ô thì không sao, nhưng đưa lệch xuống dưới (vẫn năm trong ô đó thì nó chớp tắc liên tụ</w:t>
-      </w:r>
-      <w:r>
-        <w:rPr>
-          <w:lang w:val="en-US"/>
-        </w:rPr>
-        <w:t>c), gây khó khăn khi sử dụng</w:t>
-      </w:r>
-    </w:p>
-    <w:p>
-      <w:pPr>
-        <w:rPr>
-          <w:lang w:val="en-US"/>
-        </w:rPr>
-      </w:pPr>
-      <w:r>
-        <w:rPr>
-          <w:lang w:val="en-US"/>
-        </w:rPr>
-        <w:t>Sử dụng tiếng Việt không có dấ</w:t>
-      </w:r>
-      <w:r>
-        <w:rPr>
-          <w:lang w:val="en-US"/>
-        </w:rPr>
-        <w:t>u ở câu thông báo “Ban hok được chon ngay trong qua khu”, thậm chí có từ chỉ là tiếng do teen chế.</w:t>
+        <w:t>Ngày 30/4, khi đưa chuột vào giữa ô thì không sao, nhưng đưa lệch xuống dưới (vẫn năm trong ô đó thì nó chớp tắc liên tục), gây khó khăn khi sử dụng</w:t>
+      </w:r>
+    </w:p>
+    <w:p>
+      <w:pPr>
+        <w:rPr>
+          <w:lang w:val="en-US"/>
+        </w:rPr>
+      </w:pPr>
+      <w:r>
+        <w:rPr>
+          <w:lang w:val="en-US"/>
+        </w:rPr>
+        <w:t>Sử dụng tiếng Việt không có dấu ở câu thông báo “Ban hok được chon ngay trong qua khu”, thậm chí có từ chỉ là tiếng do teen chế.</w:t>
       </w:r>
     </w:p>
     <w:p>
@@ -197,19 +191,7 @@
         <w:rPr>
           <w:lang w:val="en-US"/>
         </w:rPr>
-        <w:t>Khi đặt phòng ngày 30/4, phòng A001, sau khi chọn phòng nhưng không đặt phòng (bấm dấu x để thoát) thì phòng vẫn được tô màu</w:t>
-      </w:r>
-      <w:r>
-        <w:rPr>
-          <w:lang w:val="en-US"/>
-        </w:rPr>
-        <w:t>. Nguyên do: do đã được bấm và focus</w:t>
-      </w:r>
-      <w:r>
-        <w:rPr>
-          <w:lang w:val="en-US"/>
-        </w:rPr>
-        <w:t>.</w:t>
+        <w:t>Khi đặt phòng ngày 30/4, phòng A001, sau khi chọn phòng nhưng không đặt phòng (bấm dấu x để thoát) thì phòng vẫn được tô màu. Nguyên do: do đã được bấm và focus.</w:t>
       </w:r>
     </w:p>
     <w:p>
@@ -250,6 +232,228 @@
         </w:rPr>
         <w:t>Khi vào màn hình “reservation” để đặt phòng, chọn ngày bắt đầu đặt là 1 ngày  trong quá khứ, ngày trả chọn 1 ngày trong quá khứ, hệ thống vẫn chấp nhận đặt phòng.</w:t>
       </w:r>
+    </w:p>
+    <w:p>
+      <w:pPr>
+        <w:rPr>
+          <w:lang w:val="en-US"/>
+        </w:rPr>
+      </w:pPr>
+    </w:p>
+    <w:p>
+      <w:pPr>
+        <w:rPr>
+          <w:lang w:val="en-US"/>
+        </w:rPr>
+      </w:pPr>
+    </w:p>
+    <w:p>
+      <w:pPr>
+        <w:rPr>
+          <w:lang w:val="en-US"/>
+        </w:rPr>
+      </w:pPr>
+    </w:p>
+    <w:p>
+      <w:pPr>
+        <w:rPr>
+          <w:lang w:val="en-US"/>
+        </w:rPr>
+      </w:pPr>
+    </w:p>
+    <w:p>
+      <w:pPr>
+        <w:rPr>
+          <w:lang w:val="en-US"/>
+        </w:rPr>
+      </w:pPr>
+    </w:p>
+    <w:p>
+      <w:pPr>
+        <w:rPr>
+          <w:lang w:val="en-US"/>
+        </w:rPr>
+      </w:pPr>
+    </w:p>
+    <w:p>
+      <w:pPr>
+        <w:rPr>
+          <w:lang w:val="en-US"/>
+        </w:rPr>
+      </w:pPr>
+    </w:p>
+    <w:p>
+      <w:pPr>
+        <w:rPr>
+          <w:lang w:val="en-US"/>
+        </w:rPr>
+      </w:pPr>
+    </w:p>
+    <w:p>
+      <w:pPr>
+        <w:spacing w:before="120" w:after="120"/>
+        <w:rPr>
+          <w:rFonts w:cs="Arial"/>
+        </w:rPr>
+      </w:pPr>
+      <w:r>
+        <w:rPr>
+          <w:rFonts w:cs="Arial"/>
+        </w:rPr>
+        <w:t>Ngày 26/4/2011</w:t>
+      </w:r>
+      <w:r>
+        <w:rPr>
+          <w:rFonts w:cs="Arial"/>
+        </w:rPr>
+        <w:tab/>
+      </w:r>
+      <w:r>
+        <w:rPr>
+          <w:rFonts w:cs="Arial"/>
+        </w:rPr>
+        <w:tab/>
+      </w:r>
+      <w:r>
+        <w:rPr>
+          <w:rFonts w:cs="Arial"/>
+        </w:rPr>
+        <w:tab/>
+      </w:r>
+      <w:r>
+        <w:rPr>
+          <w:rFonts w:cs="Arial"/>
+        </w:rPr>
+        <w:tab/>
+      </w:r>
+    </w:p>
+    <w:p>
+      <w:pPr>
+        <w:spacing w:before="120" w:after="120"/>
+        <w:rPr>
+          <w:rFonts w:cs="Arial"/>
+        </w:rPr>
+      </w:pPr>
+      <w:r>
+        <w:rPr>
+          <w:rFonts w:cs="Arial"/>
+        </w:rPr>
+        <w:t xml:space="preserve">Người kiểm tra: Châu Vĩnh Trung  </w:t>
+      </w:r>
+    </w:p>
+    <w:p>
+      <w:pPr>
+        <w:spacing w:before="120" w:after="120"/>
+        <w:rPr>
+          <w:rFonts w:cs="Arial"/>
+          <w:lang w:val="en-US"/>
+        </w:rPr>
+      </w:pPr>
+      <w:r>
+        <w:rPr>
+          <w:rFonts w:cs="Arial"/>
+        </w:rPr>
+        <w:t>Môi trường kiểm tra: win xp sp2</w:t>
+      </w:r>
+    </w:p>
+    <w:p>
+      <w:pPr>
+        <w:spacing w:before="120" w:after="120"/>
+        <w:rPr>
+          <w:rFonts w:cs="Arial"/>
+          <w:lang w:val="en-US"/>
+        </w:rPr>
+      </w:pPr>
+    </w:p>
+    <w:p>
+      <w:pPr>
+        <w:numPr>
+          <w:ilvl w:val="0"/>
+          <w:numId w:val="2"/>
+        </w:numPr>
+        <w:spacing w:before="120" w:after="120" w:line="240" w:lineRule="auto"/>
+        <w:rPr>
+          <w:rFonts w:cs="Arial"/>
+        </w:rPr>
+      </w:pPr>
+      <w:r>
+        <w:rPr>
+          <w:rFonts w:cs="Arial"/>
+        </w:rPr>
+        <w:t>Chức năng:</w:t>
+      </w:r>
+    </w:p>
+    <w:p>
+      <w:pPr>
+        <w:spacing w:before="120" w:after="120"/>
+        <w:rPr>
+          <w:rFonts w:cs="Arial"/>
+        </w:rPr>
+      </w:pPr>
+      <w:r>
+        <w:rPr>
+          <w:rFonts w:cs="Arial"/>
+        </w:rPr>
+        <w:t>Đặt phòng, khi nhấn vào ô ngày quá khứ, nhấn &gt;10 lần liên tục, đến 1 lần hiện thong báo và ô đó đổi màu được thì vẫn có thể nhấn vào reservation, vẫn có thể đặt phòng thành công.</w:t>
+      </w:r>
+    </w:p>
+    <w:p>
+      <w:pPr>
+        <w:spacing w:before="120" w:after="120"/>
+        <w:rPr>
+          <w:rFonts w:cs="Arial"/>
+        </w:rPr>
+      </w:pPr>
+      <w:r>
+        <w:rPr>
+          <w:rFonts w:cs="Arial"/>
+        </w:rPr>
+        <w:t>Thong báo “index was outside the bounds of array” không giải thích được gì.</w:t>
+      </w:r>
+    </w:p>
+    <w:p>
+      <w:pPr>
+        <w:spacing w:before="120" w:after="120"/>
+        <w:rPr>
+          <w:rFonts w:cs="Arial"/>
+        </w:rPr>
+      </w:pPr>
+      <w:r>
+        <w:rPr>
+          <w:rFonts w:cs="Arial"/>
+        </w:rPr>
+        <w:t>Loạisangtrọng  không thể đặt phòng, luôn bị báo lỗi.</w:t>
+      </w:r>
+    </w:p>
+    <w:p>
+      <w:pPr>
+        <w:spacing w:before="120" w:after="120"/>
+        <w:rPr>
+          <w:rFonts w:cs="Arial"/>
+        </w:rPr>
+      </w:pPr>
+      <w:r>
+        <w:rPr>
+          <w:rFonts w:cs="Arial"/>
+        </w:rPr>
+        <w:t>Đặt phòng thành công màu k đổi ????</w:t>
+      </w:r>
+    </w:p>
+    <w:p>
+      <w:pPr>
+        <w:spacing w:before="120" w:after="120"/>
+        <w:rPr>
+          <w:rFonts w:cs="Arial"/>
+          <w:lang w:val="en-US"/>
+        </w:rPr>
+      </w:pPr>
+    </w:p>
+    <w:p>
+      <w:pPr>
+        <w:rPr>
+          <w:lang w:val="en-US"/>
+        </w:rPr>
+      </w:pPr>
     </w:p>
     <w:sectPr>
       <w:pgSz w:w="11906" w:h="16838"/>
@@ -262,8 +466,148 @@
 </file>
 
 <file path=word/numbering.xml><?xml version="1.0" encoding="utf-8"?>
-<w:numbering xmlns:wpc="http://schemas.microsoft.com/office/word/2010/wordprocessingCanvas" xmlns:mc="http://schemas.openxmlformats.org/markup-compatibility/2006" xmlns:o="urn:schemas-microsoft-com:office:office" xmlns:r="http://schemas.openxmlformats.org/officeDocument/2006/relationships" xmlns:m="http://schemas.openxmlformats.org/officeDocument/2006/math" xmlns:v="urn:schemas-microsoft-com:vml" xmlns:wp14="http://schemas.microsoft.com/office/word/2010/wordprocessingDrawing" xmlns:wp="http://schemas.openxmlformats.org/drawingml/2006/wordprocessingDrawing" xmlns:w10="urn:schemas-microsoft-com:office:word" xmlns:w="http://schemas.openxmlformats.org/wordprocessingml/2006/main" xmlns:w14="http://schemas.microsoft.com/office/word/2010/wordml" xmlns:wpg="http://schemas.microsoft.com/office/word/2010/wordprocessingGroup" xmlns:wpi="http://schemas.microsoft.com/office/word/2010/wordprocessingInk" xmlns:wne="http://schemas.microsoft.com/office/word/2006/wordml" xmlns:wps="http://schemas.microsoft.com/office/word/2010/wordprocessingShape" mc:Ignorable="w14 wp14">
+<w:numbering xmlns:ve="http://schemas.openxmlformats.org/markup-compatibility/2006" xmlns:o="urn:schemas-microsoft-com:office:office" xmlns:r="http://schemas.openxmlformats.org/officeDocument/2006/relationships" xmlns:m="http://schemas.openxmlformats.org/officeDocument/2006/math" xmlns:v="urn:schemas-microsoft-com:vml" xmlns:wp="http://schemas.openxmlformats.org/drawingml/2006/wordprocessingDrawing" xmlns:w10="urn:schemas-microsoft-com:office:word" xmlns:w="http://schemas.openxmlformats.org/wordprocessingml/2006/main" xmlns:wne="http://schemas.microsoft.com/office/word/2006/wordml">
   <w:abstractNum w:abstractNumId="0">
+    <w:nsid w:val="6715529D"/>
+    <w:multiLevelType w:val="hybridMultilevel"/>
+    <w:tmpl w:val="47A4E03C"/>
+    <w:lvl w:ilvl="0" w:tplc="1D189142">
+      <w:start w:val="1"/>
+      <w:numFmt w:val="bullet"/>
+      <w:lvlText w:val=""/>
+      <w:lvlJc w:val="left"/>
+      <w:pPr>
+        <w:tabs>
+          <w:tab w:val="num" w:pos="720"/>
+        </w:tabs>
+        <w:ind w:left="216" w:firstLine="72"/>
+      </w:pPr>
+      <w:rPr>
+        <w:rFonts w:ascii="Wingdings" w:hAnsi="Wingdings" w:hint="default"/>
+      </w:rPr>
+    </w:lvl>
+    <w:lvl w:ilvl="1" w:tplc="04090003" w:tentative="1">
+      <w:start w:val="1"/>
+      <w:numFmt w:val="bullet"/>
+      <w:lvlText w:val="o"/>
+      <w:lvlJc w:val="left"/>
+      <w:pPr>
+        <w:tabs>
+          <w:tab w:val="num" w:pos="1440"/>
+        </w:tabs>
+        <w:ind w:left="1440" w:hanging="360"/>
+      </w:pPr>
+      <w:rPr>
+        <w:rFonts w:ascii="Courier New" w:hAnsi="Courier New" w:hint="default"/>
+      </w:rPr>
+    </w:lvl>
+    <w:lvl w:ilvl="2" w:tplc="04090005" w:tentative="1">
+      <w:start w:val="1"/>
+      <w:numFmt w:val="bullet"/>
+      <w:lvlText w:val=""/>
+      <w:lvlJc w:val="left"/>
+      <w:pPr>
+        <w:tabs>
+          <w:tab w:val="num" w:pos="2160"/>
+        </w:tabs>
+        <w:ind w:left="2160" w:hanging="360"/>
+      </w:pPr>
+      <w:rPr>
+        <w:rFonts w:ascii="Wingdings" w:hAnsi="Wingdings" w:hint="default"/>
+      </w:rPr>
+    </w:lvl>
+    <w:lvl w:ilvl="3" w:tplc="04090001" w:tentative="1">
+      <w:start w:val="1"/>
+      <w:numFmt w:val="bullet"/>
+      <w:lvlText w:val=""/>
+      <w:lvlJc w:val="left"/>
+      <w:pPr>
+        <w:tabs>
+          <w:tab w:val="num" w:pos="2880"/>
+        </w:tabs>
+        <w:ind w:left="2880" w:hanging="360"/>
+      </w:pPr>
+      <w:rPr>
+        <w:rFonts w:ascii="Symbol" w:hAnsi="Symbol" w:hint="default"/>
+      </w:rPr>
+    </w:lvl>
+    <w:lvl w:ilvl="4" w:tplc="04090003" w:tentative="1">
+      <w:start w:val="1"/>
+      <w:numFmt w:val="bullet"/>
+      <w:lvlText w:val="o"/>
+      <w:lvlJc w:val="left"/>
+      <w:pPr>
+        <w:tabs>
+          <w:tab w:val="num" w:pos="3600"/>
+        </w:tabs>
+        <w:ind w:left="3600" w:hanging="360"/>
+      </w:pPr>
+      <w:rPr>
+        <w:rFonts w:ascii="Courier New" w:hAnsi="Courier New" w:hint="default"/>
+      </w:rPr>
+    </w:lvl>
+    <w:lvl w:ilvl="5" w:tplc="04090005" w:tentative="1">
+      <w:start w:val="1"/>
+      <w:numFmt w:val="bullet"/>
+      <w:lvlText w:val=""/>
+      <w:lvlJc w:val="left"/>
+      <w:pPr>
+        <w:tabs>
+          <w:tab w:val="num" w:pos="4320"/>
+        </w:tabs>
+        <w:ind w:left="4320" w:hanging="360"/>
+      </w:pPr>
+      <w:rPr>
+        <w:rFonts w:ascii="Wingdings" w:hAnsi="Wingdings" w:hint="default"/>
+      </w:rPr>
+    </w:lvl>
+    <w:lvl w:ilvl="6" w:tplc="04090001" w:tentative="1">
+      <w:start w:val="1"/>
+      <w:numFmt w:val="bullet"/>
+      <w:lvlText w:val=""/>
+      <w:lvlJc w:val="left"/>
+      <w:pPr>
+        <w:tabs>
+          <w:tab w:val="num" w:pos="5040"/>
+        </w:tabs>
+        <w:ind w:left="5040" w:hanging="360"/>
+      </w:pPr>
+      <w:rPr>
+        <w:rFonts w:ascii="Symbol" w:hAnsi="Symbol" w:hint="default"/>
+      </w:rPr>
+    </w:lvl>
+    <w:lvl w:ilvl="7" w:tplc="04090003" w:tentative="1">
+      <w:start w:val="1"/>
+      <w:numFmt w:val="bullet"/>
+      <w:lvlText w:val="o"/>
+      <w:lvlJc w:val="left"/>
+      <w:pPr>
+        <w:tabs>
+          <w:tab w:val="num" w:pos="5760"/>
+        </w:tabs>
+        <w:ind w:left="5760" w:hanging="360"/>
+      </w:pPr>
+      <w:rPr>
+        <w:rFonts w:ascii="Courier New" w:hAnsi="Courier New" w:hint="default"/>
+      </w:rPr>
+    </w:lvl>
+    <w:lvl w:ilvl="8" w:tplc="04090005" w:tentative="1">
+      <w:start w:val="1"/>
+      <w:numFmt w:val="bullet"/>
+      <w:lvlText w:val=""/>
+      <w:lvlJc w:val="left"/>
+      <w:pPr>
+        <w:tabs>
+          <w:tab w:val="num" w:pos="6480"/>
+        </w:tabs>
+        <w:ind w:left="6480" w:hanging="360"/>
+      </w:pPr>
+      <w:rPr>
+        <w:rFonts w:ascii="Wingdings" w:hAnsi="Wingdings" w:hint="default"/>
+      </w:rPr>
+    </w:lvl>
+  </w:abstractNum>
+  <w:abstractNum w:abstractNumId="1">
     <w:nsid w:val="6979117C"/>
     <w:multiLevelType w:val="hybridMultilevel"/>
     <w:tmpl w:val="F70C09F0"/>
@@ -275,6 +619,9 @@
       <w:pPr>
         <w:ind w:left="720" w:hanging="360"/>
       </w:pPr>
+      <w:rPr>
+        <w:rFonts w:cs="Times New Roman"/>
+      </w:rPr>
     </w:lvl>
     <w:lvl w:ilvl="1" w:tplc="042A0019" w:tentative="1">
       <w:start w:val="1"/>
@@ -284,6 +631,9 @@
       <w:pPr>
         <w:ind w:left="1440" w:hanging="360"/>
       </w:pPr>
+      <w:rPr>
+        <w:rFonts w:cs="Times New Roman"/>
+      </w:rPr>
     </w:lvl>
     <w:lvl w:ilvl="2" w:tplc="042A001B" w:tentative="1">
       <w:start w:val="1"/>
@@ -293,6 +643,9 @@
       <w:pPr>
         <w:ind w:left="2160" w:hanging="180"/>
       </w:pPr>
+      <w:rPr>
+        <w:rFonts w:cs="Times New Roman"/>
+      </w:rPr>
     </w:lvl>
     <w:lvl w:ilvl="3" w:tplc="042A000F" w:tentative="1">
       <w:start w:val="1"/>
@@ -302,6 +655,9 @@
       <w:pPr>
         <w:ind w:left="2880" w:hanging="360"/>
       </w:pPr>
+      <w:rPr>
+        <w:rFonts w:cs="Times New Roman"/>
+      </w:rPr>
     </w:lvl>
     <w:lvl w:ilvl="4" w:tplc="042A0019" w:tentative="1">
       <w:start w:val="1"/>
@@ -311,6 +667,9 @@
       <w:pPr>
         <w:ind w:left="3600" w:hanging="360"/>
       </w:pPr>
+      <w:rPr>
+        <w:rFonts w:cs="Times New Roman"/>
+      </w:rPr>
     </w:lvl>
     <w:lvl w:ilvl="5" w:tplc="042A001B" w:tentative="1">
       <w:start w:val="1"/>
@@ -320,6 +679,9 @@
       <w:pPr>
         <w:ind w:left="4320" w:hanging="180"/>
       </w:pPr>
+      <w:rPr>
+        <w:rFonts w:cs="Times New Roman"/>
+      </w:rPr>
     </w:lvl>
     <w:lvl w:ilvl="6" w:tplc="042A000F" w:tentative="1">
       <w:start w:val="1"/>
@@ -329,6 +691,9 @@
       <w:pPr>
         <w:ind w:left="5040" w:hanging="360"/>
       </w:pPr>
+      <w:rPr>
+        <w:rFonts w:cs="Times New Roman"/>
+      </w:rPr>
     </w:lvl>
     <w:lvl w:ilvl="7" w:tplc="042A0019" w:tentative="1">
       <w:start w:val="1"/>
@@ -338,6 +703,9 @@
       <w:pPr>
         <w:ind w:left="5760" w:hanging="360"/>
       </w:pPr>
+      <w:rPr>
+        <w:rFonts w:cs="Times New Roman"/>
+      </w:rPr>
     </w:lvl>
     <w:lvl w:ilvl="8" w:tplc="042A001B" w:tentative="1">
       <w:start w:val="1"/>
@@ -347,58 +715,60 @@
       <w:pPr>
         <w:ind w:left="6480" w:hanging="180"/>
       </w:pPr>
+      <w:rPr>
+        <w:rFonts w:cs="Times New Roman"/>
+      </w:rPr>
     </w:lvl>
   </w:abstractNum>
   <w:num w:numId="1">
+    <w:abstractNumId w:val="1"/>
+  </w:num>
+  <w:num w:numId="2">
     <w:abstractNumId w:val="0"/>
   </w:num>
 </w:numbering>
 </file>
 
 <file path=word/styles.xml><?xml version="1.0" encoding="utf-8"?>
-<w:styles xmlns:mc="http://schemas.openxmlformats.org/markup-compatibility/2006" xmlns:r="http://schemas.openxmlformats.org/officeDocument/2006/relationships" xmlns:w="http://schemas.openxmlformats.org/wordprocessingml/2006/main" xmlns:w14="http://schemas.microsoft.com/office/word/2010/wordml" mc:Ignorable="w14">
+<w:styles xmlns:r="http://schemas.openxmlformats.org/officeDocument/2006/relationships" xmlns:w="http://schemas.openxmlformats.org/wordprocessingml/2006/main">
   <w:docDefaults>
     <w:rPrDefault>
       <w:rPr>
-        <w:rFonts w:asciiTheme="minorHAnsi" w:eastAsiaTheme="minorHAnsi" w:hAnsiTheme="minorHAnsi" w:cstheme="minorBidi"/>
+        <w:rFonts w:ascii="Arial" w:eastAsia="Arial" w:hAnsi="Arial" w:cs="Times New Roman"/>
         <w:sz w:val="22"/>
         <w:szCs w:val="22"/>
-        <w:lang w:val="vi-VN" w:eastAsia="en-US" w:bidi="ar-SA"/>
+        <w:lang w:val="en-US" w:eastAsia="en-US" w:bidi="ar-SA"/>
       </w:rPr>
     </w:rPrDefault>
-    <w:pPrDefault>
-      <w:pPr>
-        <w:spacing w:after="200" w:line="276" w:lineRule="auto"/>
-      </w:pPr>
-    </w:pPrDefault>
+    <w:pPrDefault/>
   </w:docDefaults>
   <w:latentStyles w:defLockedState="0" w:defUIPriority="99" w:defSemiHidden="1" w:defUnhideWhenUsed="1" w:defQFormat="0" w:count="267">
-    <w:lsdException w:name="Normal" w:semiHidden="0" w:uiPriority="0" w:unhideWhenUsed="0" w:qFormat="1"/>
-    <w:lsdException w:name="heading 1" w:semiHidden="0" w:uiPriority="9" w:unhideWhenUsed="0" w:qFormat="1"/>
-    <w:lsdException w:name="heading 2" w:uiPriority="9" w:qFormat="1"/>
-    <w:lsdException w:name="heading 3" w:uiPriority="9" w:qFormat="1"/>
-    <w:lsdException w:name="heading 4" w:uiPriority="9" w:qFormat="1"/>
-    <w:lsdException w:name="heading 5" w:uiPriority="9" w:qFormat="1"/>
-    <w:lsdException w:name="heading 6" w:uiPriority="9" w:qFormat="1"/>
-    <w:lsdException w:name="heading 7" w:uiPriority="9" w:qFormat="1"/>
-    <w:lsdException w:name="heading 8" w:uiPriority="9" w:qFormat="1"/>
-    <w:lsdException w:name="heading 9" w:uiPriority="9" w:qFormat="1"/>
-    <w:lsdException w:name="toc 1" w:uiPriority="39"/>
-    <w:lsdException w:name="toc 2" w:uiPriority="39"/>
-    <w:lsdException w:name="toc 3" w:uiPriority="39"/>
-    <w:lsdException w:name="toc 4" w:uiPriority="39"/>
-    <w:lsdException w:name="toc 5" w:uiPriority="39"/>
-    <w:lsdException w:name="toc 6" w:uiPriority="39"/>
-    <w:lsdException w:name="toc 7" w:uiPriority="39"/>
-    <w:lsdException w:name="toc 8" w:uiPriority="39"/>
-    <w:lsdException w:name="toc 9" w:uiPriority="39"/>
-    <w:lsdException w:name="caption" w:uiPriority="35" w:qFormat="1"/>
-    <w:lsdException w:name="Title" w:semiHidden="0" w:uiPriority="10" w:unhideWhenUsed="0" w:qFormat="1"/>
-    <w:lsdException w:name="Default Paragraph Font" w:uiPriority="1"/>
-    <w:lsdException w:name="Subtitle" w:semiHidden="0" w:uiPriority="11" w:unhideWhenUsed="0" w:qFormat="1"/>
-    <w:lsdException w:name="Strong" w:semiHidden="0" w:uiPriority="22" w:unhideWhenUsed="0" w:qFormat="1"/>
-    <w:lsdException w:name="Emphasis" w:semiHidden="0" w:uiPriority="20" w:unhideWhenUsed="0" w:qFormat="1"/>
-    <w:lsdException w:name="Table Grid" w:semiHidden="0" w:uiPriority="59" w:unhideWhenUsed="0"/>
+    <w:lsdException w:name="Normal" w:locked="1" w:semiHidden="0" w:uiPriority="0" w:unhideWhenUsed="0" w:qFormat="1"/>
+    <w:lsdException w:name="heading 1" w:locked="1" w:semiHidden="0" w:uiPriority="0" w:unhideWhenUsed="0" w:qFormat="1"/>
+    <w:lsdException w:name="heading 2" w:locked="1" w:semiHidden="0" w:uiPriority="0" w:unhideWhenUsed="0" w:qFormat="1"/>
+    <w:lsdException w:name="heading 3" w:locked="1" w:uiPriority="0" w:qFormat="1"/>
+    <w:lsdException w:name="heading 4" w:locked="1" w:uiPriority="0" w:qFormat="1"/>
+    <w:lsdException w:name="heading 5" w:locked="1" w:uiPriority="0" w:qFormat="1"/>
+    <w:lsdException w:name="heading 6" w:locked="1" w:uiPriority="0" w:qFormat="1"/>
+    <w:lsdException w:name="heading 7" w:locked="1" w:uiPriority="0" w:qFormat="1"/>
+    <w:lsdException w:name="heading 8" w:locked="1" w:uiPriority="0" w:qFormat="1"/>
+    <w:lsdException w:name="heading 9" w:locked="1" w:uiPriority="0" w:qFormat="1"/>
+    <w:lsdException w:name="toc 1" w:locked="1" w:semiHidden="0" w:uiPriority="0" w:unhideWhenUsed="0"/>
+    <w:lsdException w:name="toc 2" w:locked="1" w:semiHidden="0" w:uiPriority="0" w:unhideWhenUsed="0"/>
+    <w:lsdException w:name="toc 3" w:locked="1" w:semiHidden="0" w:uiPriority="0" w:unhideWhenUsed="0"/>
+    <w:lsdException w:name="toc 4" w:locked="1" w:semiHidden="0" w:uiPriority="0" w:unhideWhenUsed="0"/>
+    <w:lsdException w:name="toc 5" w:locked="1" w:semiHidden="0" w:uiPriority="0" w:unhideWhenUsed="0"/>
+    <w:lsdException w:name="toc 6" w:locked="1" w:semiHidden="0" w:uiPriority="0" w:unhideWhenUsed="0"/>
+    <w:lsdException w:name="toc 7" w:locked="1" w:semiHidden="0" w:uiPriority="0" w:unhideWhenUsed="0"/>
+    <w:lsdException w:name="toc 8" w:locked="1" w:semiHidden="0" w:uiPriority="0" w:unhideWhenUsed="0"/>
+    <w:lsdException w:name="toc 9" w:locked="1" w:semiHidden="0" w:uiPriority="0" w:unhideWhenUsed="0"/>
+    <w:lsdException w:name="caption" w:locked="1" w:uiPriority="0" w:qFormat="1"/>
+    <w:lsdException w:name="Title" w:locked="1" w:semiHidden="0" w:uiPriority="0" w:unhideWhenUsed="0" w:qFormat="1"/>
+    <w:lsdException w:name="Default Paragraph Font" w:locked="1" w:semiHidden="0" w:uiPriority="0" w:unhideWhenUsed="0"/>
+    <w:lsdException w:name="Subtitle" w:locked="1" w:semiHidden="0" w:uiPriority="0" w:unhideWhenUsed="0" w:qFormat="1"/>
+    <w:lsdException w:name="Strong" w:locked="1" w:semiHidden="0" w:uiPriority="0" w:unhideWhenUsed="0" w:qFormat="1"/>
+    <w:lsdException w:name="Emphasis" w:locked="1" w:semiHidden="0" w:uiPriority="0" w:unhideWhenUsed="0" w:qFormat="1"/>
+    <w:lsdException w:name="Table Grid" w:locked="1" w:semiHidden="0" w:uiPriority="0" w:unhideWhenUsed="0"/>
     <w:lsdException w:name="Placeholder Text" w:unhideWhenUsed="0"/>
     <w:lsdException w:name="No Spacing" w:semiHidden="0" w:uiPriority="1" w:unhideWhenUsed="0" w:qFormat="1"/>
     <w:lsdException w:name="Light Shading" w:semiHidden="0" w:uiPriority="60" w:unhideWhenUsed="0"/>
@@ -514,14 +884,20 @@
   <w:style w:type="paragraph" w:default="1" w:styleId="Normal">
     <w:name w:val="Normal"/>
     <w:qFormat/>
+    <w:rsid w:val="00D97D7C"/>
+    <w:pPr>
+      <w:spacing w:after="200" w:line="276" w:lineRule="auto"/>
+    </w:pPr>
+    <w:rPr>
+      <w:lang w:val="vi-VN"/>
+    </w:rPr>
   </w:style>
   <w:style w:type="paragraph" w:styleId="Heading2">
     <w:name w:val="heading 2"/>
     <w:basedOn w:val="Normal"/>
     <w:next w:val="Normal"/>
     <w:link w:val="Heading2Char"/>
-    <w:uiPriority w:val="9"/>
-    <w:unhideWhenUsed/>
+    <w:uiPriority w:val="99"/>
     <w:qFormat/>
     <w:rsid w:val="00E1607C"/>
     <w:pPr>
@@ -531,25 +907,25 @@
       <w:outlineLvl w:val="1"/>
     </w:pPr>
     <w:rPr>
-      <w:rFonts w:asciiTheme="majorHAnsi" w:eastAsiaTheme="majorEastAsia" w:hAnsiTheme="majorHAnsi" w:cstheme="majorBidi"/>
+      <w:rFonts w:ascii="Times New Roman" w:eastAsia="Times New Roman" w:hAnsi="Times New Roman"/>
       <w:b/>
       <w:bCs/>
-      <w:color w:val="4F81BD" w:themeColor="accent1"/>
+      <w:color w:val="4F81BD"/>
       <w:sz w:val="26"/>
       <w:szCs w:val="26"/>
     </w:rPr>
   </w:style>
   <w:style w:type="character" w:default="1" w:styleId="DefaultParagraphFont">
     <w:name w:val="Default Paragraph Font"/>
-    <w:uiPriority w:val="1"/>
+    <w:uiPriority w:val="99"/>
     <w:semiHidden/>
-    <w:unhideWhenUsed/>
   </w:style>
   <w:style w:type="table" w:default="1" w:styleId="TableNormal">
     <w:name w:val="Normal Table"/>
     <w:uiPriority w:val="99"/>
     <w:semiHidden/>
     <w:unhideWhenUsed/>
+    <w:qFormat/>
     <w:tblPr>
       <w:tblInd w:w="0" w:type="dxa"/>
       <w:tblCellMar>
@@ -566,10 +942,26 @@
     <w:semiHidden/>
     <w:unhideWhenUsed/>
   </w:style>
+  <w:style w:type="character" w:customStyle="1" w:styleId="Heading2Char">
+    <w:name w:val="Heading 2 Char"/>
+    <w:basedOn w:val="DefaultParagraphFont"/>
+    <w:link w:val="Heading2"/>
+    <w:uiPriority w:val="99"/>
+    <w:locked/>
+    <w:rsid w:val="00E1607C"/>
+    <w:rPr>
+      <w:rFonts w:ascii="Times New Roman" w:hAnsi="Times New Roman" w:cs="Times New Roman"/>
+      <w:b/>
+      <w:bCs/>
+      <w:color w:val="4F81BD"/>
+      <w:sz w:val="26"/>
+      <w:szCs w:val="26"/>
+    </w:rPr>
+  </w:style>
   <w:style w:type="paragraph" w:styleId="ListParagraph">
     <w:name w:val="List Paragraph"/>
     <w:basedOn w:val="Normal"/>
-    <w:uiPriority w:val="34"/>
+    <w:uiPriority w:val="99"/>
     <w:qFormat/>
     <w:rsid w:val="00E1607C"/>
     <w:pPr>
@@ -582,19 +974,19 @@
     <w:basedOn w:val="Normal"/>
     <w:next w:val="Normal"/>
     <w:link w:val="TitleChar"/>
-    <w:uiPriority w:val="10"/>
+    <w:uiPriority w:val="99"/>
     <w:qFormat/>
     <w:rsid w:val="00E1607C"/>
     <w:pPr>
       <w:pBdr>
-        <w:bottom w:val="single" w:sz="8" w:space="4" w:color="4F81BD" w:themeColor="accent1"/>
+        <w:bottom w:val="single" w:sz="8" w:space="4" w:color="4F81BD"/>
       </w:pBdr>
       <w:spacing w:after="300" w:line="240" w:lineRule="auto"/>
       <w:contextualSpacing/>
     </w:pPr>
     <w:rPr>
-      <w:rFonts w:asciiTheme="majorHAnsi" w:eastAsiaTheme="majorEastAsia" w:hAnsiTheme="majorHAnsi" w:cstheme="majorBidi"/>
-      <w:color w:val="17365D" w:themeColor="text2" w:themeShade="BF"/>
+      <w:rFonts w:ascii="Times New Roman" w:eastAsia="Times New Roman" w:hAnsi="Times New Roman"/>
+      <w:color w:val="17365D"/>
       <w:spacing w:val="5"/>
       <w:kern w:val="28"/>
       <w:sz w:val="52"/>
@@ -605,309 +997,16 @@
     <w:name w:val="Title Char"/>
     <w:basedOn w:val="DefaultParagraphFont"/>
     <w:link w:val="Title"/>
-    <w:uiPriority w:val="10"/>
+    <w:uiPriority w:val="99"/>
+    <w:locked/>
     <w:rsid w:val="00E1607C"/>
     <w:rPr>
-      <w:rFonts w:asciiTheme="majorHAnsi" w:eastAsiaTheme="majorEastAsia" w:hAnsiTheme="majorHAnsi" w:cstheme="majorBidi"/>
-      <w:color w:val="17365D" w:themeColor="text2" w:themeShade="BF"/>
+      <w:rFonts w:ascii="Times New Roman" w:hAnsi="Times New Roman" w:cs="Times New Roman"/>
+      <w:color w:val="17365D"/>
       <w:spacing w:val="5"/>
       <w:kern w:val="28"/>
       <w:sz w:val="52"/>
       <w:szCs w:val="52"/>
-    </w:rPr>
-  </w:style>
-  <w:style w:type="character" w:customStyle="1" w:styleId="Heading2Char">
-    <w:name w:val="Heading 2 Char"/>
-    <w:basedOn w:val="DefaultParagraphFont"/>
-    <w:link w:val="Heading2"/>
-    <w:uiPriority w:val="9"/>
-    <w:rsid w:val="00E1607C"/>
-    <w:rPr>
-      <w:rFonts w:asciiTheme="majorHAnsi" w:eastAsiaTheme="majorEastAsia" w:hAnsiTheme="majorHAnsi" w:cstheme="majorBidi"/>
-      <w:b/>
-      <w:bCs/>
-      <w:color w:val="4F81BD" w:themeColor="accent1"/>
-      <w:sz w:val="26"/>
-      <w:szCs w:val="26"/>
-    </w:rPr>
-  </w:style>
-</w:styles>
-</file>
-
-<file path=word/stylesWithEffects.xml><?xml version="1.0" encoding="utf-8"?>
-<w:styles xmlns:wpc="http://schemas.microsoft.com/office/word/2010/wordprocessingCanvas" xmlns:mc="http://schemas.openxmlformats.org/markup-compatibility/2006" xmlns:o="urn:schemas-microsoft-com:office:office" xmlns:r="http://schemas.openxmlformats.org/officeDocument/2006/relationships" xmlns:m="http://schemas.openxmlformats.org/officeDocument/2006/math" xmlns:v="urn:schemas-microsoft-com:vml" xmlns:wp14="http://schemas.microsoft.com/office/word/2010/wordprocessingDrawing" xmlns:wp="http://schemas.openxmlformats.org/drawingml/2006/wordprocessingDrawing" xmlns:w10="urn:schemas-microsoft-com:office:word" xmlns:w="http://schemas.openxmlformats.org/wordprocessingml/2006/main" xmlns:w14="http://schemas.microsoft.com/office/word/2010/wordml" xmlns:wpg="http://schemas.microsoft.com/office/word/2010/wordprocessingGroup" xmlns:wpi="http://schemas.microsoft.com/office/word/2010/wordprocessingInk" xmlns:wne="http://schemas.microsoft.com/office/word/2006/wordml" xmlns:wps="http://schemas.microsoft.com/office/word/2010/wordprocessingShape" mc:Ignorable="w14 wp14">
-  <w:docDefaults>
-    <w:rPrDefault>
-      <w:rPr>
-        <w:rFonts w:asciiTheme="minorHAnsi" w:eastAsiaTheme="minorHAnsi" w:hAnsiTheme="minorHAnsi" w:cstheme="minorBidi"/>
-        <w:sz w:val="22"/>
-        <w:szCs w:val="22"/>
-        <w:lang w:val="vi-VN" w:eastAsia="en-US" w:bidi="ar-SA"/>
-      </w:rPr>
-    </w:rPrDefault>
-    <w:pPrDefault>
-      <w:pPr>
-        <w:spacing w:after="200" w:line="276" w:lineRule="auto"/>
-      </w:pPr>
-    </w:pPrDefault>
-  </w:docDefaults>
-  <w:latentStyles w:defLockedState="0" w:defUIPriority="99" w:defSemiHidden="1" w:defUnhideWhenUsed="1" w:defQFormat="0" w:count="267">
-    <w:lsdException w:name="Normal" w:semiHidden="0" w:uiPriority="0" w:unhideWhenUsed="0" w:qFormat="1"/>
-    <w:lsdException w:name="heading 1" w:semiHidden="0" w:uiPriority="9" w:unhideWhenUsed="0" w:qFormat="1"/>
-    <w:lsdException w:name="heading 2" w:uiPriority="9" w:qFormat="1"/>
-    <w:lsdException w:name="heading 3" w:uiPriority="9" w:qFormat="1"/>
-    <w:lsdException w:name="heading 4" w:uiPriority="9" w:qFormat="1"/>
-    <w:lsdException w:name="heading 5" w:uiPriority="9" w:qFormat="1"/>
-    <w:lsdException w:name="heading 6" w:uiPriority="9" w:qFormat="1"/>
-    <w:lsdException w:name="heading 7" w:uiPriority="9" w:qFormat="1"/>
-    <w:lsdException w:name="heading 8" w:uiPriority="9" w:qFormat="1"/>
-    <w:lsdException w:name="heading 9" w:uiPriority="9" w:qFormat="1"/>
-    <w:lsdException w:name="toc 1" w:uiPriority="39"/>
-    <w:lsdException w:name="toc 2" w:uiPriority="39"/>
-    <w:lsdException w:name="toc 3" w:uiPriority="39"/>
-    <w:lsdException w:name="toc 4" w:uiPriority="39"/>
-    <w:lsdException w:name="toc 5" w:uiPriority="39"/>
-    <w:lsdException w:name="toc 6" w:uiPriority="39"/>
-    <w:lsdException w:name="toc 7" w:uiPriority="39"/>
-    <w:lsdException w:name="toc 8" w:uiPriority="39"/>
-    <w:lsdException w:name="toc 9" w:uiPriority="39"/>
-    <w:lsdException w:name="caption" w:uiPriority="35" w:qFormat="1"/>
-    <w:lsdException w:name="Title" w:semiHidden="0" w:uiPriority="10" w:unhideWhenUsed="0" w:qFormat="1"/>
-    <w:lsdException w:name="Default Paragraph Font" w:uiPriority="1"/>
-    <w:lsdException w:name="Subtitle" w:semiHidden="0" w:uiPriority="11" w:unhideWhenUsed="0" w:qFormat="1"/>
-    <w:lsdException w:name="Strong" w:semiHidden="0" w:uiPriority="22" w:unhideWhenUsed="0" w:qFormat="1"/>
-    <w:lsdException w:name="Emphasis" w:semiHidden="0" w:uiPriority="20" w:unhideWhenUsed="0" w:qFormat="1"/>
-    <w:lsdException w:name="Table Grid" w:semiHidden="0" w:uiPriority="59" w:unhideWhenUsed="0"/>
-    <w:lsdException w:name="Placeholder Text" w:unhideWhenUsed="0"/>
-    <w:lsdException w:name="No Spacing" w:semiHidden="0" w:uiPriority="1" w:unhideWhenUsed="0" w:qFormat="1"/>
-    <w:lsdException w:name="Light Shading" w:semiHidden="0" w:uiPriority="60" w:unhideWhenUsed="0"/>
-    <w:lsdException w:name="Light List" w:semiHidden="0" w:uiPriority="61" w:unhideWhenUsed="0"/>
-    <w:lsdException w:name="Light Grid" w:semiHidden="0" w:uiPriority="62" w:unhideWhenUsed="0"/>
-    <w:lsdException w:name="Medium Shading 1" w:semiHidden="0" w:uiPriority="63" w:unhideWhenUsed="0"/>
-    <w:lsdException w:name="Medium Shading 2" w:semiHidden="0" w:uiPriority="64" w:unhideWhenUsed="0"/>
-    <w:lsdException w:name="Medium List 1" w:semiHidden="0" w:uiPriority="65" w:unhideWhenUsed="0"/>
-    <w:lsdException w:name="Medium List 2" w:semiHidden="0" w:uiPriority="66" w:unhideWhenUsed="0"/>
-    <w:lsdException w:name="Medium Grid 1" w:semiHidden="0" w:uiPriority="67" w:unhideWhenUsed="0"/>
-    <w:lsdException w:name="Medium Grid 2" w:semiHidden="0" w:uiPriority="68" w:unhideWhenUsed="0"/>
-    <w:lsdException w:name="Medium Grid 3" w:semiHidden="0" w:uiPriority="69" w:unhideWhenUsed="0"/>
-    <w:lsdException w:name="Dark List" w:semiHidden="0" w:uiPriority="70" w:unhideWhenUsed="0"/>
-    <w:lsdException w:name="Colorful Shading" w:semiHidden="0" w:uiPriority="71" w:unhideWhenUsed="0"/>
-    <w:lsdException w:name="Colorful List" w:semiHidden="0" w:uiPriority="72" w:unhideWhenUsed="0"/>
-    <w:lsdException w:name="Colorful Grid" w:semiHidden="0" w:uiPriority="73" w:unhideWhenUsed="0"/>
-    <w:lsdException w:name="Light Shading Accent 1" w:semiHidden="0" w:uiPriority="60" w:unhideWhenUsed="0"/>
-    <w:lsdException w:name="Light List Accent 1" w:semiHidden="0" w:uiPriority="61" w:unhideWhenUsed="0"/>
-    <w:lsdException w:name="Light Grid Accent 1" w:semiHidden="0" w:uiPriority="62" w:unhideWhenUsed="0"/>
-    <w:lsdException w:name="Medium Shading 1 Accent 1" w:semiHidden="0" w:uiPriority="63" w:unhideWhenUsed="0"/>
-    <w:lsdException w:name="Medium Shading 2 Accent 1" w:semiHidden="0" w:uiPriority="64" w:unhideWhenUsed="0"/>
-    <w:lsdException w:name="Medium List 1 Accent 1" w:semiHidden="0" w:uiPriority="65" w:unhideWhenUsed="0"/>
-    <w:lsdException w:name="Revision" w:unhideWhenUsed="0"/>
-    <w:lsdException w:name="List Paragraph" w:semiHidden="0" w:uiPriority="34" w:unhideWhenUsed="0" w:qFormat="1"/>
-    <w:lsdException w:name="Quote" w:semiHidden="0" w:uiPriority="29" w:unhideWhenUsed="0" w:qFormat="1"/>
-    <w:lsdException w:name="Intense Quote" w:semiHidden="0" w:uiPriority="30" w:unhideWhenUsed="0" w:qFormat="1"/>
-    <w:lsdException w:name="Medium List 2 Accent 1" w:semiHidden="0" w:uiPriority="66" w:unhideWhenUsed="0"/>
-    <w:lsdException w:name="Medium Grid 1 Accent 1" w:semiHidden="0" w:uiPriority="67" w:unhideWhenUsed="0"/>
-    <w:lsdException w:name="Medium Grid 2 Accent 1" w:semiHidden="0" w:uiPriority="68" w:unhideWhenUsed="0"/>
-    <w:lsdException w:name="Medium Grid 3 Accent 1" w:semiHidden="0" w:uiPriority="69" w:unhideWhenUsed="0"/>
-    <w:lsdException w:name="Dark List Accent 1" w:semiHidden="0" w:uiPriority="70" w:unhideWhenUsed="0"/>
-    <w:lsdException w:name="Colorful Shading Accent 1" w:semiHidden="0" w:uiPriority="71" w:unhideWhenUsed="0"/>
-    <w:lsdException w:name="Colorful List Accent 1" w:semiHidden="0" w:uiPriority="72" w:unhideWhenUsed="0"/>
-    <w:lsdException w:name="Colorful Grid Accent 1" w:semiHidden="0" w:uiPriority="73" w:unhideWhenUsed="0"/>
-    <w:lsdException w:name="Light Shading Accent 2" w:semiHidden="0" w:uiPriority="60" w:unhideWhenUsed="0"/>
-    <w:lsdException w:name="Light List Accent 2" w:semiHidden="0" w:uiPriority="61" w:unhideWhenUsed="0"/>
-    <w:lsdException w:name="Light Grid Accent 2" w:semiHidden="0" w:uiPriority="62" w:unhideWhenUsed="0"/>
-    <w:lsdException w:name="Medium Shading 1 Accent 2" w:semiHidden="0" w:uiPriority="63" w:unhideWhenUsed="0"/>
-    <w:lsdException w:name="Medium Shading 2 Accent 2" w:semiHidden="0" w:uiPriority="64" w:unhideWhenUsed="0"/>
-    <w:lsdException w:name="Medium List 1 Accent 2" w:semiHidden="0" w:uiPriority="65" w:unhideWhenUsed="0"/>
-    <w:lsdException w:name="Medium List 2 Accent 2" w:semiHidden="0" w:uiPriority="66" w:unhideWhenUsed="0"/>
-    <w:lsdException w:name="Medium Grid 1 Accent 2" w:semiHidden="0" w:uiPriority="67" w:unhideWhenUsed="0"/>
-    <w:lsdException w:name="Medium Grid 2 Accent 2" w:semiHidden="0" w:uiPriority="68" w:unhideWhenUsed="0"/>
-    <w:lsdException w:name="Medium Grid 3 Accent 2" w:semiHidden="0" w:uiPriority="69" w:unhideWhenUsed="0"/>
-    <w:lsdException w:name="Dark List Accent 2" w:semiHidden="0" w:uiPriority="70" w:unhideWhenUsed="0"/>
-    <w:lsdException w:name="Colorful Shading Accent 2" w:semiHidden="0" w:uiPriority="71" w:unhideWhenUsed="0"/>
-    <w:lsdException w:name="Colorful List Accent 2" w:semiHidden="0" w:uiPriority="72" w:unhideWhenUsed="0"/>
-    <w:lsdException w:name="Colorful Grid Accent 2" w:semiHidden="0" w:uiPriority="73" w:unhideWhenUsed="0"/>
-    <w:lsdException w:name="Light Shading Accent 3" w:semiHidden="0" w:uiPriority="60" w:unhideWhenUsed="0"/>
-    <w:lsdException w:name="Light List Accent 3" w:semiHidden="0" w:uiPriority="61" w:unhideWhenUsed="0"/>
-    <w:lsdException w:name="Light Grid Accent 3" w:semiHidden="0" w:uiPriority="62" w:unhideWhenUsed="0"/>
-    <w:lsdException w:name="Medium Shading 1 Accent 3" w:semiHidden="0" w:uiPriority="63" w:unhideWhenUsed="0"/>
-    <w:lsdException w:name="Medium Shading 2 Accent 3" w:semiHidden="0" w:uiPriority="64" w:unhideWhenUsed="0"/>
-    <w:lsdException w:name="Medium List 1 Accent 3" w:semiHidden="0" w:uiPriority="65" w:unhideWhenUsed="0"/>
-    <w:lsdException w:name="Medium List 2 Accent 3" w:semiHidden="0" w:uiPriority="66" w:unhideWhenUsed="0"/>
-    <w:lsdException w:name="Medium Grid 1 Accent 3" w:semiHidden="0" w:uiPriority="67" w:unhideWhenUsed="0"/>
-    <w:lsdException w:name="Medium Grid 2 Accent 3" w:semiHidden="0" w:uiPriority="68" w:unhideWhenUsed="0"/>
-    <w:lsdException w:name="Medium Grid 3 Accent 3" w:semiHidden="0" w:uiPriority="69" w:unhideWhenUsed="0"/>
-    <w:lsdException w:name="Dark List Accent 3" w:semiHidden="0" w:uiPriority="70" w:unhideWhenUsed="0"/>
-    <w:lsdException w:name="Colorful Shading Accent 3" w:semiHidden="0" w:uiPriority="71" w:unhideWhenUsed="0"/>
-    <w:lsdException w:name="Colorful List Accent 3" w:semiHidden="0" w:uiPriority="72" w:unhideWhenUsed="0"/>
-    <w:lsdException w:name="Colorful Grid Accent 3" w:semiHidden="0" w:uiPriority="73" w:unhideWhenUsed="0"/>
-    <w:lsdException w:name="Light Shading Accent 4" w:semiHidden="0" w:uiPriority="60" w:unhideWhenUsed="0"/>
-    <w:lsdException w:name="Light List Accent 4" w:semiHidden="0" w:uiPriority="61" w:unhideWhenUsed="0"/>
-    <w:lsdException w:name="Light Grid Accent 4" w:semiHidden="0" w:uiPriority="62" w:unhideWhenUsed="0"/>
-    <w:lsdException w:name="Medium Shading 1 Accent 4" w:semiHidden="0" w:uiPriority="63" w:unhideWhenUsed="0"/>
-    <w:lsdException w:name="Medium Shading 2 Accent 4" w:semiHidden="0" w:uiPriority="64" w:unhideWhenUsed="0"/>
-    <w:lsdException w:name="Medium List 1 Accent 4" w:semiHidden="0" w:uiPriority="65" w:unhideWhenUsed="0"/>
-    <w:lsdException w:name="Medium List 2 Accent 4" w:semiHidden="0" w:uiPriority="66" w:unhideWhenUsed="0"/>
-    <w:lsdException w:name="Medium Grid 1 Accent 4" w:semiHidden="0" w:uiPriority="67" w:unhideWhenUsed="0"/>
-    <w:lsdException w:name="Medium Grid 2 Accent 4" w:semiHidden="0" w:uiPriority="68" w:unhideWhenUsed="0"/>
-    <w:lsdException w:name="Medium Grid 3 Accent 4" w:semiHidden="0" w:uiPriority="69" w:unhideWhenUsed="0"/>
-    <w:lsdException w:name="Dark List Accent 4" w:semiHidden="0" w:uiPriority="70" w:unhideWhenUsed="0"/>
-    <w:lsdException w:name="Colorful Shading Accent 4" w:semiHidden="0" w:uiPriority="71" w:unhideWhenUsed="0"/>
-    <w:lsdException w:name="Colorful List Accent 4" w:semiHidden="0" w:uiPriority="72" w:unhideWhenUsed="0"/>
-    <w:lsdException w:name="Colorful Grid Accent 4" w:semiHidden="0" w:uiPriority="73" w:unhideWhenUsed="0"/>
-    <w:lsdException w:name="Light Shading Accent 5" w:semiHidden="0" w:uiPriority="60" w:unhideWhenUsed="0"/>
-    <w:lsdException w:name="Light List Accent 5" w:semiHidden="0" w:uiPriority="61" w:unhideWhenUsed="0"/>
-    <w:lsdException w:name="Light Grid Accent 5" w:semiHidden="0" w:uiPriority="62" w:unhideWhenUsed="0"/>
-    <w:lsdException w:name="Medium Shading 1 Accent 5" w:semiHidden="0" w:uiPriority="63" w:unhideWhenUsed="0"/>
-    <w:lsdException w:name="Medium Shading 2 Accent 5" w:semiHidden="0" w:uiPriority="64" w:unhideWhenUsed="0"/>
-    <w:lsdException w:name="Medium List 1 Accent 5" w:semiHidden="0" w:uiPriority="65" w:unhideWhenUsed="0"/>
-    <w:lsdException w:name="Medium List 2 Accent 5" w:semiHidden="0" w:uiPriority="66" w:unhideWhenUsed="0"/>
-    <w:lsdException w:name="Medium Grid 1 Accent 5" w:semiHidden="0" w:uiPriority="67" w:unhideWhenUsed="0"/>
-    <w:lsdException w:name="Medium Grid 2 Accent 5" w:semiHidden="0" w:uiPriority="68" w:unhideWhenUsed="0"/>
-    <w:lsdException w:name="Medium Grid 3 Accent 5" w:semiHidden="0" w:uiPriority="69" w:unhideWhenUsed="0"/>
-    <w:lsdException w:name="Dark List Accent 5" w:semiHidden="0" w:uiPriority="70" w:unhideWhenUsed="0"/>
-    <w:lsdException w:name="Colorful Shading Accent 5" w:semiHidden="0" w:uiPriority="71" w:unhideWhenUsed="0"/>
-    <w:lsdException w:name="Colorful List Accent 5" w:semiHidden="0" w:uiPriority="72" w:unhideWhenUsed="0"/>
-    <w:lsdException w:name="Colorful Grid Accent 5" w:semiHidden="0" w:uiPriority="73" w:unhideWhenUsed="0"/>
-    <w:lsdException w:name="Light Shading Accent 6" w:semiHidden="0" w:uiPriority="60" w:unhideWhenUsed="0"/>
-    <w:lsdException w:name="Light List Accent 6" w:semiHidden="0" w:uiPriority="61" w:unhideWhenUsed="0"/>
-    <w:lsdException w:name="Light Grid Accent 6" w:semiHidden="0" w:uiPriority="62" w:unhideWhenUsed="0"/>
-    <w:lsdException w:name="Medium Shading 1 Accent 6" w:semiHidden="0" w:uiPriority="63" w:unhideWhenUsed="0"/>
-    <w:lsdException w:name="Medium Shading 2 Accent 6" w:semiHidden="0" w:uiPriority="64" w:unhideWhenUsed="0"/>
-    <w:lsdException w:name="Medium List 1 Accent 6" w:semiHidden="0" w:uiPriority="65" w:unhideWhenUsed="0"/>
-    <w:lsdException w:name="Medium List 2 Accent 6" w:semiHidden="0" w:uiPriority="66" w:unhideWhenUsed="0"/>
-    <w:lsdException w:name="Medium Grid 1 Accent 6" w:semiHidden="0" w:uiPriority="67" w:unhideWhenUsed="0"/>
-    <w:lsdException w:name="Medium Grid 2 Accent 6" w:semiHidden="0" w:uiPriority="68" w:unhideWhenUsed="0"/>
-    <w:lsdException w:name="Medium Grid 3 Accent 6" w:semiHidden="0" w:uiPriority="69" w:unhideWhenUsed="0"/>
-    <w:lsdException w:name="Dark List Accent 6" w:semiHidden="0" w:uiPriority="70" w:unhideWhenUsed="0"/>
-    <w:lsdException w:name="Colorful Shading Accent 6" w:semiHidden="0" w:uiPriority="71" w:unhideWhenUsed="0"/>
-    <w:lsdException w:name="Colorful List Accent 6" w:semiHidden="0" w:uiPriority="72" w:unhideWhenUsed="0"/>
-    <w:lsdException w:name="Colorful Grid Accent 6" w:semiHidden="0" w:uiPriority="73" w:unhideWhenUsed="0"/>
-    <w:lsdException w:name="Subtle Emphasis" w:semiHidden="0" w:uiPriority="19" w:unhideWhenUsed="0" w:qFormat="1"/>
-    <w:lsdException w:name="Intense Emphasis" w:semiHidden="0" w:uiPriority="21" w:unhideWhenUsed="0" w:qFormat="1"/>
-    <w:lsdException w:name="Subtle Reference" w:semiHidden="0" w:uiPriority="31" w:unhideWhenUsed="0" w:qFormat="1"/>
-    <w:lsdException w:name="Intense Reference" w:semiHidden="0" w:uiPriority="32" w:unhideWhenUsed="0" w:qFormat="1"/>
-    <w:lsdException w:name="Book Title" w:semiHidden="0" w:uiPriority="33" w:unhideWhenUsed="0" w:qFormat="1"/>
-    <w:lsdException w:name="Bibliography" w:uiPriority="37"/>
-    <w:lsdException w:name="TOC Heading" w:uiPriority="39" w:qFormat="1"/>
-  </w:latentStyles>
-  <w:style w:type="paragraph" w:default="1" w:styleId="Normal">
-    <w:name w:val="Normal"/>
-    <w:qFormat/>
-  </w:style>
-  <w:style w:type="paragraph" w:styleId="Heading2">
-    <w:name w:val="heading 2"/>
-    <w:basedOn w:val="Normal"/>
-    <w:next w:val="Normal"/>
-    <w:link w:val="Heading2Char"/>
-    <w:uiPriority w:val="9"/>
-    <w:unhideWhenUsed/>
-    <w:qFormat/>
-    <w:rsid w:val="00E1607C"/>
-    <w:pPr>
-      <w:keepNext/>
-      <w:keepLines/>
-      <w:spacing w:before="200" w:after="0"/>
-      <w:outlineLvl w:val="1"/>
-    </w:pPr>
-    <w:rPr>
-      <w:rFonts w:asciiTheme="majorHAnsi" w:eastAsiaTheme="majorEastAsia" w:hAnsiTheme="majorHAnsi" w:cstheme="majorBidi"/>
-      <w:b/>
-      <w:bCs/>
-      <w:color w:val="4F81BD" w:themeColor="accent1"/>
-      <w:sz w:val="26"/>
-      <w:szCs w:val="26"/>
-    </w:rPr>
-  </w:style>
-  <w:style w:type="character" w:default="1" w:styleId="DefaultParagraphFont">
-    <w:name w:val="Default Paragraph Font"/>
-    <w:uiPriority w:val="1"/>
-    <w:semiHidden/>
-    <w:unhideWhenUsed/>
-  </w:style>
-  <w:style w:type="table" w:default="1" w:styleId="TableNormal">
-    <w:name w:val="Normal Table"/>
-    <w:uiPriority w:val="99"/>
-    <w:semiHidden/>
-    <w:unhideWhenUsed/>
-    <w:tblPr>
-      <w:tblInd w:w="0" w:type="dxa"/>
-      <w:tblCellMar>
-        <w:top w:w="0" w:type="dxa"/>
-        <w:left w:w="108" w:type="dxa"/>
-        <w:bottom w:w="0" w:type="dxa"/>
-        <w:right w:w="108" w:type="dxa"/>
-      </w:tblCellMar>
-    </w:tblPr>
-  </w:style>
-  <w:style w:type="numbering" w:default="1" w:styleId="NoList">
-    <w:name w:val="No List"/>
-    <w:uiPriority w:val="99"/>
-    <w:semiHidden/>
-    <w:unhideWhenUsed/>
-  </w:style>
-  <w:style w:type="paragraph" w:styleId="ListParagraph">
-    <w:name w:val="List Paragraph"/>
-    <w:basedOn w:val="Normal"/>
-    <w:uiPriority w:val="34"/>
-    <w:qFormat/>
-    <w:rsid w:val="00E1607C"/>
-    <w:pPr>
-      <w:ind w:left="720"/>
-      <w:contextualSpacing/>
-    </w:pPr>
-  </w:style>
-  <w:style w:type="paragraph" w:styleId="Title">
-    <w:name w:val="Title"/>
-    <w:basedOn w:val="Normal"/>
-    <w:next w:val="Normal"/>
-    <w:link w:val="TitleChar"/>
-    <w:uiPriority w:val="10"/>
-    <w:qFormat/>
-    <w:rsid w:val="00E1607C"/>
-    <w:pPr>
-      <w:pBdr>
-        <w:bottom w:val="single" w:sz="8" w:space="4" w:color="4F81BD" w:themeColor="accent1"/>
-      </w:pBdr>
-      <w:spacing w:after="300" w:line="240" w:lineRule="auto"/>
-      <w:contextualSpacing/>
-    </w:pPr>
-    <w:rPr>
-      <w:rFonts w:asciiTheme="majorHAnsi" w:eastAsiaTheme="majorEastAsia" w:hAnsiTheme="majorHAnsi" w:cstheme="majorBidi"/>
-      <w:color w:val="17365D" w:themeColor="text2" w:themeShade="BF"/>
-      <w:spacing w:val="5"/>
-      <w:kern w:val="28"/>
-      <w:sz w:val="52"/>
-      <w:szCs w:val="52"/>
-    </w:rPr>
-  </w:style>
-  <w:style w:type="character" w:customStyle="1" w:styleId="TitleChar">
-    <w:name w:val="Title Char"/>
-    <w:basedOn w:val="DefaultParagraphFont"/>
-    <w:link w:val="Title"/>
-    <w:uiPriority w:val="10"/>
-    <w:rsid w:val="00E1607C"/>
-    <w:rPr>
-      <w:rFonts w:asciiTheme="majorHAnsi" w:eastAsiaTheme="majorEastAsia" w:hAnsiTheme="majorHAnsi" w:cstheme="majorBidi"/>
-      <w:color w:val="17365D" w:themeColor="text2" w:themeShade="BF"/>
-      <w:spacing w:val="5"/>
-      <w:kern w:val="28"/>
-      <w:sz w:val="52"/>
-      <w:szCs w:val="52"/>
-    </w:rPr>
-  </w:style>
-  <w:style w:type="character" w:customStyle="1" w:styleId="Heading2Char">
-    <w:name w:val="Heading 2 Char"/>
-    <w:basedOn w:val="DefaultParagraphFont"/>
-    <w:link w:val="Heading2"/>
-    <w:uiPriority w:val="9"/>
-    <w:rsid w:val="00E1607C"/>
-    <w:rPr>
-      <w:rFonts w:asciiTheme="majorHAnsi" w:eastAsiaTheme="majorEastAsia" w:hAnsiTheme="majorHAnsi" w:cstheme="majorBidi"/>
-      <w:b/>
-      <w:bCs/>
-      <w:color w:val="4F81BD" w:themeColor="accent1"/>
-      <w:sz w:val="26"/>
-      <w:szCs w:val="26"/>
     </w:rPr>
   </w:style>
 </w:styles>
@@ -988,7 +1087,6 @@
         <a:font script="Mong" typeface="Mongolian Baiti"/>
         <a:font script="Viet" typeface="Times New Roman"/>
         <a:font script="Uigh" typeface="Microsoft Uighur"/>
-        <a:font script="Geor" typeface="Sylfaen"/>
       </a:majorFont>
       <a:minorFont>
         <a:latin typeface="Calibri"/>
@@ -1023,7 +1121,6 @@
         <a:font script="Mong" typeface="Mongolian Baiti"/>
         <a:font script="Viet" typeface="Arial"/>
         <a:font script="Uigh" typeface="Microsoft Uighur"/>
-        <a:font script="Geor" typeface="Sylfaen"/>
       </a:minorFont>
     </a:fontScheme>
     <a:fmtScheme name="Office">

</xml_diff>